<commit_message>
Working on step 5
Attempting to improve tests based on mutation reports
</commit_message>
<xml_diff>
--- a/CoffeeMaker/reqs/Coffee Maker Acceptance Tests.docx
+++ b/CoffeeMaker/reqs/Coffee Maker Acceptance Tests.docx
@@ -2816,8 +2816,6 @@
               </w:rPr>
               <w:t>Chocolate: 5</w:t>
             </w:r>
-            <w:bookmarkStart w:id="0" w:name="_GoBack"/>
-            <w:bookmarkEnd w:id="0"/>
           </w:p>
         </w:tc>
         <w:tc>
@@ -2942,18 +2940,16 @@
                 <w:sz w:val="20"/>
                 <w:szCs w:val="20"/>
               </w:rPr>
-              <w:t xml:space="preserve">Precondition: Run </w:t>
-            </w:r>
-            <w:proofErr w:type="spellStart"/>
-            <w:r>
-              <w:rPr>
-                <w:rFonts w:ascii="Times New Roman" w:eastAsia="Times New Roman" w:hAnsi="Times New Roman" w:cs="Times New Roman"/>
-                <w:sz w:val="20"/>
-                <w:szCs w:val="20"/>
-              </w:rPr>
-              <w:t>CoffeeMaker</w:t>
-            </w:r>
-            <w:proofErr w:type="spellEnd"/>
+              <w:t xml:space="preserve">Precondition: </w:t>
+            </w:r>
+            <w:r>
+              <w:rPr>
+                <w:rFonts w:ascii="Times New Roman" w:eastAsia="Times New Roman" w:hAnsi="Times New Roman" w:cs="Times New Roman"/>
+                <w:sz w:val="20"/>
+                <w:szCs w:val="20"/>
+              </w:rPr>
+              <w:t>addInventory1 has run successfully</w:t>
+            </w:r>
             <w:r>
               <w:rPr>
                 <w:rFonts w:ascii="Times New Roman" w:eastAsia="Times New Roman" w:hAnsi="Times New Roman" w:cs="Times New Roman"/>
@@ -3148,6 +3144,30 @@
               </w:rPr>
               <w:t>Precondition: addRecipe1 has run successfully</w:t>
             </w:r>
+            <w:r>
+              <w:rPr>
+                <w:rFonts w:ascii="Times New Roman" w:eastAsia="Times New Roman" w:hAnsi="Times New Roman" w:cs="Times New Roman"/>
+                <w:sz w:val="20"/>
+                <w:szCs w:val="20"/>
+              </w:rPr>
+              <w:t xml:space="preserve">, </w:t>
+            </w:r>
+            <w:r>
+              <w:rPr>
+                <w:rFonts w:ascii="Times New Roman" w:eastAsia="Times New Roman" w:hAnsi="Times New Roman" w:cs="Times New Roman"/>
+                <w:sz w:val="20"/>
+                <w:szCs w:val="20"/>
+              </w:rPr>
+              <w:t>addInventory1 has run successfully</w:t>
+            </w:r>
+            <w:r>
+              <w:rPr>
+                <w:rFonts w:ascii="Times New Roman" w:eastAsia="Times New Roman" w:hAnsi="Times New Roman" w:cs="Times New Roman"/>
+                <w:sz w:val="20"/>
+                <w:szCs w:val="20"/>
+              </w:rPr>
+              <w:t> </w:t>
+            </w:r>
           </w:p>
           <w:p>
             <w:pPr>
@@ -3362,6 +3382,32 @@
               </w:rPr>
               <w:t>Precondition: addRecipe1 has run successfully</w:t>
             </w:r>
+            <w:r>
+              <w:rPr>
+                <w:rFonts w:ascii="Times New Roman" w:eastAsia="Times New Roman" w:hAnsi="Times New Roman" w:cs="Times New Roman"/>
+                <w:sz w:val="20"/>
+                <w:szCs w:val="20"/>
+              </w:rPr>
+              <w:t xml:space="preserve">, </w:t>
+            </w:r>
+            <w:r>
+              <w:rPr>
+                <w:rFonts w:ascii="Times New Roman" w:eastAsia="Times New Roman" w:hAnsi="Times New Roman" w:cs="Times New Roman"/>
+                <w:sz w:val="20"/>
+                <w:szCs w:val="20"/>
+              </w:rPr>
+              <w:t>addInventory1 has run successfully</w:t>
+            </w:r>
+            <w:r>
+              <w:rPr>
+                <w:rFonts w:ascii="Times New Roman" w:eastAsia="Times New Roman" w:hAnsi="Times New Roman" w:cs="Times New Roman"/>
+                <w:sz w:val="20"/>
+                <w:szCs w:val="20"/>
+              </w:rPr>
+              <w:t> </w:t>
+            </w:r>
+            <w:bookmarkStart w:id="0" w:name="_GoBack"/>
+            <w:bookmarkEnd w:id="0"/>
           </w:p>
           <w:p>
             <w:pPr>

</xml_diff>